<commit_message>
Medicinsk godkendelse er rettet.
</commit_message>
<xml_diff>
--- a/Rapportskrivning/Bilag/Til Projektrapport/Godkendelsesprocedure/Godkendelsesprocedure.docx
+++ b/Rapportskrivning/Bilag/Til Projektrapport/Godkendelsesprocedure/Godkendelsesprocedure.docx
@@ -66,9 +66,8 @@
           <w:szCs w:val="32"/>
           <w:lang w:val="en-US"/>
         </w:rPr>
-        <w:t xml:space="preserve">BAC7 – </w:t>
-      </w:r>
-      <w:proofErr w:type="spellStart"/>
+        <w:t xml:space="preserve">BAC7 – Automatisk </w:t>
+      </w:r>
       <w:r>
         <w:rPr>
           <w:rFonts w:cstheme="minorHAnsi"/>
@@ -76,29 +75,8 @@
           <w:szCs w:val="32"/>
           <w:lang w:val="en-US"/>
         </w:rPr>
-        <w:t>Automatisk</w:t>
-      </w:r>
-      <w:proofErr w:type="spellEnd"/>
-      <w:r>
-        <w:rPr>
-          <w:rFonts w:cstheme="minorHAnsi"/>
-          <w:sz w:val="32"/>
-          <w:szCs w:val="32"/>
-          <w:lang w:val="en-US"/>
-        </w:rPr>
-        <w:t xml:space="preserve"> </w:t>
-      </w:r>
-      <w:proofErr w:type="spellStart"/>
-      <w:r>
-        <w:rPr>
-          <w:rFonts w:cstheme="minorHAnsi"/>
-          <w:sz w:val="32"/>
-          <w:szCs w:val="32"/>
-          <w:lang w:val="en-US"/>
-        </w:rPr>
         <w:t>Ultralydsscanner</w:t>
       </w:r>
-      <w:proofErr w:type="spellEnd"/>
     </w:p>
     <w:p>
       <w:pPr>
@@ -4680,16 +4658,8 @@
         <w:rPr>
           <w:rFonts w:cstheme="minorHAnsi"/>
         </w:rPr>
-        <w:t xml:space="preserve">Robotarmen har påmonteret et 3D kamera og en </w:t>
-      </w:r>
-      <w:proofErr w:type="spellStart"/>
-      <w:r>
-        <w:rPr>
-          <w:rFonts w:cstheme="minorHAnsi"/>
-        </w:rPr>
-        <w:t>ultralydsprobe</w:t>
-      </w:r>
-      <w:proofErr w:type="spellEnd"/>
+        <w:t>Robotarmen har påmonteret et 3D kamera og en ultralydsprobe</w:t>
+      </w:r>
       <w:r>
         <w:rPr>
           <w:rFonts w:cstheme="minorHAnsi"/>
@@ -4798,7 +4768,6 @@
         </w:rPr>
         <w:t xml:space="preserve"> </w:t>
       </w:r>
-      <w:proofErr w:type="spellStart"/>
       <w:r>
         <w:rPr>
           <w:rFonts w:cstheme="minorHAnsi"/>
@@ -4809,14 +4778,7 @@
         <w:rPr>
           <w:rFonts w:cstheme="minorHAnsi"/>
         </w:rPr>
-        <w:t>proben</w:t>
-      </w:r>
-      <w:proofErr w:type="spellEnd"/>
-      <w:r>
-        <w:rPr>
-          <w:rFonts w:cstheme="minorHAnsi"/>
-        </w:rPr>
-        <w:t xml:space="preserve"> </w:t>
+        <w:t xml:space="preserve">proben </w:t>
       </w:r>
       <w:r>
         <w:rPr>
@@ -5081,35 +5043,7 @@
         <w:rPr>
           <w:rFonts w:cstheme="minorHAnsi"/>
         </w:rPr>
-        <w:t xml:space="preserve"> af en robotarm, som er tilsluttet et </w:t>
-      </w:r>
-      <w:proofErr w:type="spellStart"/>
-      <w:r>
-        <w:rPr>
-          <w:rFonts w:cstheme="minorHAnsi"/>
-        </w:rPr>
-        <w:t>accespoint</w:t>
-      </w:r>
-      <w:proofErr w:type="spellEnd"/>
-      <w:r>
-        <w:rPr>
-          <w:rFonts w:cstheme="minorHAnsi"/>
-        </w:rPr>
-        <w:t xml:space="preserve"> gennem et </w:t>
-      </w:r>
-      <w:proofErr w:type="spellStart"/>
-      <w:r>
-        <w:rPr>
-          <w:rFonts w:cstheme="minorHAnsi"/>
-        </w:rPr>
-        <w:t>ethernetkabel</w:t>
-      </w:r>
-      <w:proofErr w:type="spellEnd"/>
-      <w:r>
-        <w:rPr>
-          <w:rFonts w:cstheme="minorHAnsi"/>
-        </w:rPr>
-        <w:t xml:space="preserve"> og en computer, som indeholder software til styrin</w:t>
+        <w:t xml:space="preserve"> af en robotarm, som er tilsluttet et accespoint gennem et ethernetkabel og en computer, som indeholder software til styrin</w:t>
       </w:r>
       <w:r>
         <w:rPr>
@@ -5127,21 +5061,7 @@
         <w:rPr>
           <w:rFonts w:cstheme="minorHAnsi"/>
         </w:rPr>
-        <w:t xml:space="preserve">Robotarmen har på det yderste led påmonteret en </w:t>
-      </w:r>
-      <w:proofErr w:type="spellStart"/>
-      <w:r>
-        <w:rPr>
-          <w:rFonts w:cstheme="minorHAnsi"/>
-        </w:rPr>
-        <w:t>ultralydsprobe</w:t>
-      </w:r>
-      <w:proofErr w:type="spellEnd"/>
-      <w:r>
-        <w:rPr>
-          <w:rFonts w:cstheme="minorHAnsi"/>
-        </w:rPr>
-        <w:t xml:space="preserve"> og </w:t>
+        <w:t xml:space="preserve">Robotarmen har på det yderste led påmonteret en ultralydsprobe og </w:t>
       </w:r>
       <w:r>
         <w:rPr>
@@ -6329,39 +6249,7 @@
           <w:rFonts w:cstheme="minorHAnsi"/>
           <w:i/>
         </w:rPr>
-        <w:t xml:space="preserve">§1 Anordningerne inddeles i klasse I, klasse </w:t>
-      </w:r>
-      <w:proofErr w:type="spellStart"/>
-      <w:r>
-        <w:rPr>
-          <w:rFonts w:cstheme="minorHAnsi"/>
-          <w:i/>
-        </w:rPr>
-        <w:t>IIa</w:t>
-      </w:r>
-      <w:proofErr w:type="spellEnd"/>
-      <w:r>
-        <w:rPr>
-          <w:rFonts w:cstheme="minorHAnsi"/>
-          <w:i/>
-        </w:rPr>
-        <w:t xml:space="preserve">, klasse </w:t>
-      </w:r>
-      <w:proofErr w:type="spellStart"/>
-      <w:r>
-        <w:rPr>
-          <w:rFonts w:cstheme="minorHAnsi"/>
-          <w:i/>
-        </w:rPr>
-        <w:t>IIb</w:t>
-      </w:r>
-      <w:proofErr w:type="spellEnd"/>
-      <w:r>
-        <w:rPr>
-          <w:rFonts w:cstheme="minorHAnsi"/>
-          <w:i/>
-        </w:rPr>
-        <w:t xml:space="preserve"> og klasse III.</w:t>
+        <w:t>§1 Anordningerne inddeles i klasse I, klasse IIa, klasse IIb og klasse III.</w:t>
       </w:r>
       <w:r>
         <w:rPr>
@@ -6510,23 +6398,7 @@
           <w:rFonts w:cstheme="minorHAnsi"/>
           <w:b/>
         </w:rPr>
-        <w:t xml:space="preserve">Klasse </w:t>
-      </w:r>
-      <w:proofErr w:type="spellStart"/>
-      <w:r>
-        <w:rPr>
-          <w:rFonts w:cstheme="minorHAnsi"/>
-          <w:b/>
-        </w:rPr>
-        <w:t>IIa</w:t>
-      </w:r>
-      <w:proofErr w:type="spellEnd"/>
-      <w:r>
-        <w:rPr>
-          <w:rFonts w:cstheme="minorHAnsi"/>
-          <w:b/>
-        </w:rPr>
-        <w:t>:</w:t>
+        <w:t>Klasse IIa:</w:t>
       </w:r>
       <w:r>
         <w:rPr>
@@ -6550,23 +6422,7 @@
           <w:rFonts w:cstheme="minorHAnsi"/>
           <w:b/>
         </w:rPr>
-        <w:t xml:space="preserve">Klasse </w:t>
-      </w:r>
-      <w:proofErr w:type="spellStart"/>
-      <w:r>
-        <w:rPr>
-          <w:rFonts w:cstheme="minorHAnsi"/>
-          <w:b/>
-        </w:rPr>
-        <w:t>IIb</w:t>
-      </w:r>
-      <w:proofErr w:type="spellEnd"/>
-      <w:r>
-        <w:rPr>
-          <w:rFonts w:cstheme="minorHAnsi"/>
-          <w:b/>
-        </w:rPr>
-        <w:t>:</w:t>
+        <w:t>Klasse IIb:</w:t>
       </w:r>
       <w:r>
         <w:rPr>
@@ -6696,35 +6552,7 @@
         <w:rPr>
           <w:rFonts w:cstheme="minorHAnsi"/>
         </w:rPr>
-        <w:t xml:space="preserve">hændelser håndteres korrekt, samt et post </w:t>
-      </w:r>
-      <w:proofErr w:type="spellStart"/>
-      <w:r>
-        <w:rPr>
-          <w:rFonts w:cstheme="minorHAnsi"/>
-        </w:rPr>
-        <w:t>market</w:t>
-      </w:r>
-      <w:proofErr w:type="spellEnd"/>
-      <w:r>
-        <w:rPr>
-          <w:rFonts w:cstheme="minorHAnsi"/>
-        </w:rPr>
-        <w:t xml:space="preserve"> </w:t>
-      </w:r>
-      <w:proofErr w:type="spellStart"/>
-      <w:r>
-        <w:rPr>
-          <w:rFonts w:cstheme="minorHAnsi"/>
-        </w:rPr>
-        <w:t>surveillance</w:t>
-      </w:r>
-      <w:proofErr w:type="spellEnd"/>
-      <w:r>
-        <w:rPr>
-          <w:rFonts w:cstheme="minorHAnsi"/>
-        </w:rPr>
-        <w:t xml:space="preserve"> (PMS) </w:t>
+        <w:t xml:space="preserve">hændelser håndteres korrekt, samt et post market surveillance (PMS) </w:t>
       </w:r>
       <w:r>
         <w:rPr>
@@ -6760,27 +6588,13 @@
         <w:rPr>
           <w:rFonts w:cstheme="minorHAnsi"/>
         </w:rPr>
-        <w:t xml:space="preserve">se I, skal </w:t>
-      </w:r>
-      <w:proofErr w:type="spellStart"/>
-      <w:r>
-        <w:rPr>
-          <w:rFonts w:cstheme="minorHAnsi"/>
-        </w:rPr>
-        <w:t>reviewe</w:t>
-      </w:r>
-      <w:r>
-        <w:rPr>
-          <w:rFonts w:cstheme="minorHAnsi"/>
-        </w:rPr>
-        <w:t>s</w:t>
-      </w:r>
-      <w:proofErr w:type="spellEnd"/>
-      <w:r>
-        <w:rPr>
-          <w:rFonts w:cstheme="minorHAnsi"/>
-        </w:rPr>
-        <w:t xml:space="preserve"> eksternt af et bemyndiget organ.</w:t>
+        <w:t>se I, skal reviewe</w:t>
+      </w:r>
+      <w:r>
+        <w:rPr>
+          <w:rFonts w:cstheme="minorHAnsi"/>
+        </w:rPr>
+        <w:t>s eksternt af et bemyndiget organ.</w:t>
       </w:r>
     </w:p>
     <w:p>
@@ -7146,23 +6960,7 @@
           <w:rFonts w:cstheme="minorHAnsi"/>
           <w:i/>
         </w:rPr>
-        <w:t xml:space="preserve">Stand </w:t>
-      </w:r>
-      <w:proofErr w:type="spellStart"/>
-      <w:r>
-        <w:rPr>
-          <w:rFonts w:cstheme="minorHAnsi"/>
-          <w:i/>
-        </w:rPr>
-        <w:t>alone</w:t>
-      </w:r>
-      <w:proofErr w:type="spellEnd"/>
-      <w:r>
-        <w:rPr>
-          <w:rFonts w:cstheme="minorHAnsi"/>
-          <w:i/>
-        </w:rPr>
-        <w:t xml:space="preserve">-software anses for at være aktivt medicinsk udstyr. </w:t>
+        <w:t xml:space="preserve">Stand alone-software anses for at være aktivt medicinsk udstyr. </w:t>
       </w:r>
       <w:r>
         <w:rPr>
@@ -7730,23 +7528,7 @@
           <w:rFonts w:cstheme="minorHAnsi"/>
           <w:i/>
         </w:rPr>
-        <w:t xml:space="preserve">klasse </w:t>
-      </w:r>
-      <w:proofErr w:type="spellStart"/>
-      <w:r>
-        <w:rPr>
-          <w:rFonts w:cstheme="minorHAnsi"/>
-          <w:i/>
-        </w:rPr>
-        <w:t>IIa</w:t>
-      </w:r>
-      <w:proofErr w:type="spellEnd"/>
-      <w:r>
-        <w:rPr>
-          <w:rFonts w:cstheme="minorHAnsi"/>
-          <w:i/>
-        </w:rPr>
-        <w:t>:</w:t>
+        <w:t>klasse IIa:</w:t>
       </w:r>
     </w:p>
     <w:p>
@@ -7801,30 +7583,14 @@
           <w:rFonts w:cstheme="minorHAnsi"/>
           <w:i/>
         </w:rPr>
-        <w:t xml:space="preserve">hvis de er beregnet til at afbilde in </w:t>
-      </w:r>
-      <w:proofErr w:type="spellStart"/>
+        <w:t>hvis de er beregnet til at afbilde in v</w:t>
+      </w:r>
       <w:r>
         <w:rPr>
           <w:rFonts w:cstheme="minorHAnsi"/>
           <w:i/>
         </w:rPr>
-        <w:t>v</w:t>
-      </w:r>
-      <w:r>
-        <w:rPr>
-          <w:rFonts w:cstheme="minorHAnsi"/>
-          <w:i/>
-        </w:rPr>
-        <w:t>ivo</w:t>
-      </w:r>
-      <w:proofErr w:type="spellEnd"/>
-      <w:r>
-        <w:rPr>
-          <w:rFonts w:cstheme="minorHAnsi"/>
-          <w:i/>
-        </w:rPr>
-        <w:t xml:space="preserve"> fordelingen af radiofarmaka</w:t>
+        <w:t>ivo fordelingen af radiofarmaka</w:t>
       </w:r>
     </w:p>
     <w:p>
@@ -7848,23 +7614,7 @@
           <w:rFonts w:cstheme="minorHAnsi"/>
           <w:i/>
         </w:rPr>
-        <w:t xml:space="preserve">hvis de er beregnet til at muliggøre en direkte diagnosticering eller overvågning af vitale fysiologiske processer, medmindre de er specielt beregnet til at overvåge vitale fysiologiske parametre, hvor variationer for visse af parametrenes vedkommende, navnlig variationer i hjertefunktionen, vejrtrækningen eller centralnervesystemets aktivitet, kan udgøre en umiddelbar fare for patienten, idet de i så fald henhører under klasse </w:t>
-      </w:r>
-      <w:proofErr w:type="spellStart"/>
-      <w:r>
-        <w:rPr>
-          <w:rFonts w:cstheme="minorHAnsi"/>
-          <w:i/>
-        </w:rPr>
-        <w:t>IIb</w:t>
-      </w:r>
-      <w:proofErr w:type="spellEnd"/>
-      <w:r>
-        <w:rPr>
-          <w:rFonts w:cstheme="minorHAnsi"/>
-          <w:i/>
-        </w:rPr>
-        <w:t xml:space="preserve">. </w:t>
+        <w:t xml:space="preserve">hvis de er beregnet til at muliggøre en direkte diagnosticering eller overvågning af vitale fysiologiske processer, medmindre de er specielt beregnet til at overvåge vitale fysiologiske parametre, hvor variationer for visse af parametrenes vedkommende, navnlig variationer i hjertefunktionen, vejrtrækningen eller centralnervesystemets aktivitet, kan udgøre en umiddelbar fare for patienten, idet de i så fald henhører under klasse IIb. </w:t>
       </w:r>
     </w:p>
     <w:p>
@@ -8029,14 +7779,7 @@
         <w:rPr>
           <w:rFonts w:cstheme="minorHAnsi"/>
         </w:rPr>
-        <w:t xml:space="preserve">klasse </w:t>
-      </w:r>
-      <w:proofErr w:type="spellStart"/>
-      <w:r>
-        <w:rPr>
-          <w:rFonts w:cstheme="minorHAnsi"/>
-        </w:rPr>
-        <w:t>I</w:t>
+        <w:t>klasse I</w:t>
       </w:r>
       <w:r>
         <w:rPr>
@@ -8044,7 +7787,6 @@
         </w:rPr>
         <w:t>Ia</w:t>
       </w:r>
-      <w:proofErr w:type="spellEnd"/>
       <w:r>
         <w:rPr>
           <w:rFonts w:cstheme="minorHAnsi"/>
@@ -8096,21 +7838,7 @@
         <w:rPr>
           <w:rFonts w:cstheme="minorHAnsi"/>
         </w:rPr>
-        <w:t xml:space="preserve">ltralydsscanner er medicinsk udstyr i klasse </w:t>
-      </w:r>
-      <w:proofErr w:type="spellStart"/>
-      <w:r>
-        <w:rPr>
-          <w:rFonts w:cstheme="minorHAnsi"/>
-        </w:rPr>
-        <w:t>IIa</w:t>
-      </w:r>
-      <w:proofErr w:type="spellEnd"/>
-      <w:r>
-        <w:rPr>
-          <w:rFonts w:cstheme="minorHAnsi"/>
-        </w:rPr>
-        <w:t xml:space="preserve">. </w:t>
+        <w:t xml:space="preserve">ltralydsscanner er medicinsk udstyr i klasse IIa. </w:t>
       </w:r>
     </w:p>
     <w:p>
@@ -8604,35 +8332,7 @@
         <w:rPr>
           <w:rFonts w:cstheme="minorHAnsi"/>
         </w:rPr>
-        <w:t xml:space="preserve">post </w:t>
-      </w:r>
-      <w:proofErr w:type="spellStart"/>
-      <w:r>
-        <w:rPr>
-          <w:rFonts w:cstheme="minorHAnsi"/>
-        </w:rPr>
-        <w:t>market</w:t>
-      </w:r>
-      <w:proofErr w:type="spellEnd"/>
-      <w:r>
-        <w:rPr>
-          <w:rFonts w:cstheme="minorHAnsi"/>
-        </w:rPr>
-        <w:t xml:space="preserve"> </w:t>
-      </w:r>
-      <w:proofErr w:type="spellStart"/>
-      <w:r>
-        <w:rPr>
-          <w:rFonts w:cstheme="minorHAnsi"/>
-        </w:rPr>
-        <w:t>surveillance</w:t>
-      </w:r>
-      <w:proofErr w:type="spellEnd"/>
-      <w:r>
-        <w:rPr>
-          <w:rFonts w:cstheme="minorHAnsi"/>
-        </w:rPr>
-        <w:t xml:space="preserve"> (PMS) system</w:t>
+        <w:t>post market surveillance (PMS) system</w:t>
       </w:r>
       <w:r>
         <w:rPr>
@@ -8757,21 +8457,7 @@
         <w:rPr>
           <w:rFonts w:cstheme="minorHAnsi"/>
         </w:rPr>
-        <w:t xml:space="preserve">medicinsk udstyr i klasse </w:t>
-      </w:r>
-      <w:proofErr w:type="spellStart"/>
-      <w:r>
-        <w:rPr>
-          <w:rFonts w:cstheme="minorHAnsi"/>
-        </w:rPr>
-        <w:t>IIa</w:t>
-      </w:r>
-      <w:proofErr w:type="spellEnd"/>
-      <w:r>
-        <w:rPr>
-          <w:rFonts w:cstheme="minorHAnsi"/>
-        </w:rPr>
-        <w:t xml:space="preserve"> er der to veje ti</w:t>
+        <w:t>medicinsk udstyr i klasse IIa er der to veje ti</w:t>
       </w:r>
       <w:r>
         <w:rPr>
@@ -9479,21 +9165,7 @@
         <w:rPr>
           <w:rFonts w:cstheme="minorHAnsi"/>
         </w:rPr>
-        <w:t xml:space="preserve">også er en maskine, skal det også opfylde de væsentlige sikkerheds- og sundhedskrav i bilag I </w:t>
-      </w:r>
-      <w:proofErr w:type="spellStart"/>
-      <w:r>
-        <w:rPr>
-          <w:rFonts w:cstheme="minorHAnsi"/>
-        </w:rPr>
-        <w:t>i</w:t>
-      </w:r>
-      <w:proofErr w:type="spellEnd"/>
-      <w:r>
-        <w:rPr>
-          <w:rFonts w:cstheme="minorHAnsi"/>
-        </w:rPr>
-        <w:t xml:space="preserve"> Europa-Parlamentets og Rådets dire</w:t>
+        <w:t>også er en maskine, skal det også opfylde de væsentlige sikkerheds- og sundhedskrav i bilag I i Europa-Parlamentets og Rådets dire</w:t>
       </w:r>
       <w:r>
         <w:rPr>
@@ -10817,41 +10489,13 @@
         <w:rPr>
           <w:rFonts w:cstheme="minorHAnsi"/>
         </w:rPr>
-        <w:t xml:space="preserve"> er </w:t>
-      </w:r>
-      <w:proofErr w:type="spellStart"/>
-      <w:r>
-        <w:rPr>
-          <w:rFonts w:cstheme="minorHAnsi"/>
-        </w:rPr>
-        <w:t>brainstoming</w:t>
-      </w:r>
-      <w:proofErr w:type="spellEnd"/>
-      <w:r>
-        <w:rPr>
-          <w:rFonts w:cstheme="minorHAnsi"/>
-        </w:rPr>
-        <w:t xml:space="preserve">, </w:t>
-      </w:r>
-      <w:r>
-        <w:rPr>
-          <w:rFonts w:cstheme="minorHAnsi"/>
-        </w:rPr>
-        <w:t xml:space="preserve">organiseret med </w:t>
-      </w:r>
-      <w:proofErr w:type="spellStart"/>
-      <w:r>
-        <w:rPr>
-          <w:rFonts w:cstheme="minorHAnsi"/>
-        </w:rPr>
-        <w:t>fishbone</w:t>
-      </w:r>
-      <w:proofErr w:type="spellEnd"/>
-      <w:r>
-        <w:rPr>
-          <w:rFonts w:cstheme="minorHAnsi"/>
-        </w:rPr>
-        <w:t xml:space="preserve"> diagram</w:t>
+        <w:t xml:space="preserve"> er brainstoming, </w:t>
+      </w:r>
+      <w:r>
+        <w:rPr>
+          <w:rFonts w:cstheme="minorHAnsi"/>
+        </w:rPr>
+        <w:t>organiseret med fishbone diagram</w:t>
       </w:r>
       <w:r>
         <w:rPr>
@@ -10863,49 +10507,7 @@
         <w:rPr>
           <w:rFonts w:cstheme="minorHAnsi"/>
         </w:rPr>
-        <w:t xml:space="preserve"> brugt til at identificere fare og </w:t>
-      </w:r>
-      <w:proofErr w:type="spellStart"/>
-      <w:r>
-        <w:rPr>
-          <w:rFonts w:cstheme="minorHAnsi"/>
-        </w:rPr>
-        <w:t>Failure</w:t>
-      </w:r>
-      <w:proofErr w:type="spellEnd"/>
-      <w:r>
-        <w:rPr>
-          <w:rFonts w:cstheme="minorHAnsi"/>
-        </w:rPr>
-        <w:t xml:space="preserve"> Mode, </w:t>
-      </w:r>
-      <w:proofErr w:type="spellStart"/>
-      <w:r>
-        <w:rPr>
-          <w:rFonts w:cstheme="minorHAnsi"/>
-        </w:rPr>
-        <w:t>Effects</w:t>
-      </w:r>
-      <w:proofErr w:type="spellEnd"/>
-      <w:r>
-        <w:rPr>
-          <w:rFonts w:cstheme="minorHAnsi"/>
-        </w:rPr>
-        <w:t xml:space="preserve"> og </w:t>
-      </w:r>
-      <w:proofErr w:type="spellStart"/>
-      <w:r>
-        <w:rPr>
-          <w:rFonts w:cstheme="minorHAnsi"/>
-        </w:rPr>
-        <w:t>Criticality</w:t>
-      </w:r>
-      <w:proofErr w:type="spellEnd"/>
-      <w:r>
-        <w:rPr>
-          <w:rFonts w:cstheme="minorHAnsi"/>
-        </w:rPr>
-        <w:t xml:space="preserve"> Analysis (FMECA) er anvendt til at identificere følgerne af de fundne fare. </w:t>
+        <w:t xml:space="preserve"> brugt til at identificere fare og Failure Mode, Effects og Criticality Analysis (FMECA) er anvendt til at identificere følgerne af de fundne fare. </w:t>
       </w:r>
     </w:p>
     <w:p>
@@ -10920,7 +10522,6 @@
           <w:sz w:val="24"/>
         </w:rPr>
       </w:pPr>
-      <w:proofErr w:type="spellStart"/>
       <w:r>
         <w:rPr>
           <w:rFonts w:asciiTheme="minorHAnsi" w:hAnsiTheme="minorHAnsi" w:cstheme="minorHAnsi"/>
@@ -10929,9 +10530,8 @@
           <w:color w:val="auto"/>
           <w:sz w:val="24"/>
         </w:rPr>
-        <w:t>Fishbone</w:t>
-      </w:r>
-      <w:proofErr w:type="spellEnd"/>
+        <w:t>Fishbone-</w:t>
+      </w:r>
       <w:r>
         <w:rPr>
           <w:rFonts w:asciiTheme="minorHAnsi" w:hAnsiTheme="minorHAnsi" w:cstheme="minorHAnsi"/>
@@ -10940,16 +10540,6 @@
           <w:color w:val="auto"/>
           <w:sz w:val="24"/>
         </w:rPr>
-        <w:t>-</w:t>
-      </w:r>
-      <w:r>
-        <w:rPr>
-          <w:rFonts w:asciiTheme="minorHAnsi" w:hAnsiTheme="minorHAnsi" w:cstheme="minorHAnsi"/>
-          <w:b/>
-          <w:i w:val="0"/>
-          <w:color w:val="auto"/>
-          <w:sz w:val="24"/>
-        </w:rPr>
         <w:t>metode</w:t>
       </w:r>
     </w:p>
@@ -10960,19 +10550,11 @@
           <w:rFonts w:cstheme="minorHAnsi"/>
         </w:rPr>
       </w:pPr>
-      <w:proofErr w:type="spellStart"/>
-      <w:r>
-        <w:rPr>
-          <w:rFonts w:cstheme="minorHAnsi"/>
-        </w:rPr>
-        <w:t>Fishbone</w:t>
-      </w:r>
-      <w:proofErr w:type="spellEnd"/>
-      <w:r>
-        <w:rPr>
-          <w:rFonts w:cstheme="minorHAnsi"/>
-        </w:rPr>
-        <w:t>-</w:t>
+      <w:r>
+        <w:rPr>
+          <w:rFonts w:cstheme="minorHAnsi"/>
+        </w:rPr>
+        <w:t>Fishbone-</w:t>
       </w:r>
       <w:r>
         <w:rPr>
@@ -13308,8 +12890,6 @@
               </w:rPr>
               <w:t xml:space="preserve">og 3D kamera </w:t>
             </w:r>
-            <w:bookmarkStart w:id="22" w:name="_GoBack"/>
-            <w:bookmarkEnd w:id="22"/>
             <w:r>
               <w:rPr>
                 <w:rFonts w:cstheme="minorHAnsi"/>
@@ -13795,21 +13375,7 @@
         <w:rPr>
           <w:color w:val="auto"/>
         </w:rPr>
-        <w:t xml:space="preserve"> - Fare identificeret med </w:t>
-      </w:r>
-      <w:proofErr w:type="spellStart"/>
-      <w:r>
-        <w:rPr>
-          <w:color w:val="auto"/>
-        </w:rPr>
-        <w:t>fishbone</w:t>
-      </w:r>
-      <w:proofErr w:type="spellEnd"/>
-      <w:r>
-        <w:rPr>
-          <w:color w:val="auto"/>
-        </w:rPr>
-        <w:t>-metoden</w:t>
+        <w:t xml:space="preserve"> - Fare identificeret med fishbone-metoden</w:t>
       </w:r>
     </w:p>
     <w:p>
@@ -14681,7 +14247,7 @@
                 <w:szCs w:val="24"/>
                 <w:lang w:eastAsia="da-DK"/>
               </w:rPr>
-              <w:t>Meget usandsynligt</w:t>
+              <w:t>Meget usandsynlig</w:t>
             </w:r>
           </w:p>
         </w:tc>
@@ -14984,7 +14550,7 @@
                 <w:rFonts w:eastAsia="Times New Roman" w:cstheme="minorHAnsi"/>
                 <w:lang w:eastAsia="da-DK"/>
               </w:rPr>
-              <w:t>Meget sandsynligt</w:t>
+              <w:t>Meget sandsynlig</w:t>
             </w:r>
           </w:p>
         </w:tc>
@@ -24493,7 +24059,7 @@
           <w:color w:val="auto"/>
         </w:rPr>
       </w:pPr>
-      <w:bookmarkStart w:id="23" w:name="_Toc467069056"/>
+      <w:bookmarkStart w:id="22" w:name="_Toc467069056"/>
       <w:r>
         <w:rPr>
           <w:color w:val="auto"/>
@@ -24559,7 +24125,7 @@
         <w:lastRenderedPageBreak/>
         <w:t>Risikoevaluering</w:t>
       </w:r>
-      <w:bookmarkEnd w:id="23"/>
+      <w:bookmarkEnd w:id="22"/>
       <w:r>
         <w:rPr>
           <w:rFonts w:asciiTheme="minorHAnsi" w:hAnsiTheme="minorHAnsi" w:cstheme="minorHAnsi"/>
@@ -24817,7 +24383,19 @@
         <w:rPr>
           <w:rFonts w:cstheme="minorHAnsi"/>
         </w:rPr>
-        <w:t>ISO 14971:2012 specificere ikke hvad en acceptabel risiko er. Nedenfor er de identificerede risici indtegnet i en risikomatrix, hvilket gør det let at overskue, hvilke risici so</w:t>
+        <w:t>ISO 14971:2012 specificere</w:t>
+      </w:r>
+      <w:r>
+        <w:rPr>
+          <w:rFonts w:cstheme="minorHAnsi"/>
+        </w:rPr>
+        <w:t>r</w:t>
+      </w:r>
+      <w:r>
+        <w:rPr>
+          <w:rFonts w:cstheme="minorHAnsi"/>
+        </w:rPr>
+        <w:t xml:space="preserve"> ikke hvad en acceptabel risiko er. Nedenfor er de identificerede risici indtegnet i en risikomatrix, hvilket gør det let at overskue, hvilke risici so</w:t>
       </w:r>
       <w:r>
         <w:rPr>
@@ -25977,7 +25555,7 @@
           <w:color w:val="auto"/>
         </w:rPr>
       </w:pPr>
-      <w:bookmarkStart w:id="24" w:name="_Toc467069057"/>
+      <w:bookmarkStart w:id="23" w:name="_Toc467069057"/>
       <w:r>
         <w:rPr>
           <w:rFonts w:asciiTheme="minorHAnsi" w:hAnsiTheme="minorHAnsi" w:cstheme="minorHAnsi"/>
@@ -25985,7 +25563,7 @@
         </w:rPr>
         <w:t>Risikokontrol</w:t>
       </w:r>
-      <w:bookmarkEnd w:id="24"/>
+      <w:bookmarkEnd w:id="23"/>
       <w:r>
         <w:rPr>
           <w:rFonts w:asciiTheme="minorHAnsi" w:hAnsiTheme="minorHAnsi" w:cstheme="minorHAnsi"/>
@@ -26185,7 +25763,7 @@
           <w:color w:val="auto"/>
         </w:rPr>
       </w:pPr>
-      <w:bookmarkStart w:id="25" w:name="_Toc467069058"/>
+      <w:bookmarkStart w:id="24" w:name="_Toc467069058"/>
       <w:r>
         <w:rPr>
           <w:rFonts w:asciiTheme="minorHAnsi" w:hAnsiTheme="minorHAnsi" w:cstheme="minorHAnsi"/>
@@ -26193,7 +25771,7 @@
         </w:rPr>
         <w:t>Kvalitetssikring</w:t>
       </w:r>
-      <w:bookmarkEnd w:id="25"/>
+      <w:bookmarkEnd w:id="24"/>
       <w:r>
         <w:rPr>
           <w:rFonts w:asciiTheme="minorHAnsi" w:hAnsiTheme="minorHAnsi" w:cstheme="minorHAnsi"/>
@@ -26369,7 +25947,7 @@
           <w:color w:val="auto"/>
         </w:rPr>
       </w:pPr>
-      <w:bookmarkStart w:id="26" w:name="_Toc467069059"/>
+      <w:bookmarkStart w:id="25" w:name="_Toc467069059"/>
       <w:r>
         <w:rPr>
           <w:rFonts w:asciiTheme="minorHAnsi" w:hAnsiTheme="minorHAnsi" w:cstheme="minorHAnsi"/>
@@ -26377,7 +25955,7 @@
         </w:rPr>
         <w:t>Valg af kvalitetssikring</w:t>
       </w:r>
-      <w:bookmarkEnd w:id="26"/>
+      <w:bookmarkEnd w:id="25"/>
       <w:r>
         <w:rPr>
           <w:rFonts w:asciiTheme="minorHAnsi" w:hAnsiTheme="minorHAnsi" w:cstheme="minorHAnsi"/>
@@ -26403,21 +25981,7 @@
         <w:rPr>
           <w:rFonts w:cstheme="minorHAnsi"/>
         </w:rPr>
-        <w:t xml:space="preserve">er det to veje til CE-mærkning af et system i klasse </w:t>
-      </w:r>
-      <w:proofErr w:type="spellStart"/>
-      <w:r>
-        <w:rPr>
-          <w:rFonts w:cstheme="minorHAnsi"/>
-        </w:rPr>
-        <w:t>IIa</w:t>
-      </w:r>
-      <w:proofErr w:type="spellEnd"/>
-      <w:r>
-        <w:rPr>
-          <w:rFonts w:cstheme="minorHAnsi"/>
-        </w:rPr>
-        <w:t xml:space="preserve">. Begge veje indeholder </w:t>
+        <w:t xml:space="preserve">er det to veje til CE-mærkning af et system i klasse IIa. Begge veje indeholder </w:t>
       </w:r>
       <w:r>
         <w:rPr>
@@ -26583,7 +26147,7 @@
           <w:color w:val="auto"/>
         </w:rPr>
       </w:pPr>
-      <w:bookmarkStart w:id="27" w:name="_Toc467069060"/>
+      <w:bookmarkStart w:id="26" w:name="_Toc467069060"/>
       <w:r>
         <w:rPr>
           <w:rFonts w:asciiTheme="minorHAnsi" w:hAnsiTheme="minorHAnsi" w:cstheme="minorHAnsi"/>
@@ -26626,7 +26190,7 @@
         </w:rPr>
         <w:t>tem (QMS)</w:t>
       </w:r>
-      <w:bookmarkEnd w:id="27"/>
+      <w:bookmarkEnd w:id="26"/>
     </w:p>
     <w:p>
       <w:pPr>
@@ -26684,7 +26248,14 @@
         <w:rPr>
           <w:rFonts w:cstheme="minorHAnsi"/>
         </w:rPr>
-        <w:t>, dækker over en dokumenteret plan for, hvordan producenten sikrer at opfylde kravene specificeret i lovgivningen</w:t>
+        <w:t xml:space="preserve">, </w:t>
+      </w:r>
+      <w:bookmarkStart w:id="27" w:name="_GoBack"/>
+      <w:r>
+        <w:rPr>
+          <w:rFonts w:cstheme="minorHAnsi"/>
+        </w:rPr>
+        <w:t>dækker over en dokumenteret plan for, hvordan producenten sikrer at opfylde kravene specificeret i lovgivningen</w:t>
       </w:r>
       <w:r>
         <w:rPr>
@@ -26703,7 +26274,14 @@
         <w:rPr>
           <w:rFonts w:cstheme="minorHAnsi"/>
         </w:rPr>
-        <w:t>. Et</w:t>
+        <w:t xml:space="preserve">. </w:t>
+      </w:r>
+      <w:bookmarkEnd w:id="27"/>
+      <w:r>
+        <w:rPr>
+          <w:rFonts w:cstheme="minorHAnsi"/>
+        </w:rPr>
+        <w:t>Et</w:t>
       </w:r>
       <w:r>
         <w:rPr>
@@ -26772,7 +26350,6 @@
         </w:rPr>
         <w:t xml:space="preserve">Det er vigtigt at der er sporbarhed i </w:t>
       </w:r>
-      <w:proofErr w:type="spellStart"/>
       <w:r>
         <w:rPr>
           <w:rFonts w:cstheme="minorHAnsi"/>
@@ -26785,31 +26362,7 @@
           <w:rFonts w:cstheme="minorHAnsi"/>
           <w:iCs/>
         </w:rPr>
-        <w:t>s</w:t>
-      </w:r>
-      <w:proofErr w:type="spellEnd"/>
-      <w:r>
-        <w:rPr>
-          <w:rFonts w:cstheme="minorHAnsi"/>
-          <w:iCs/>
-        </w:rPr>
-        <w:t xml:space="preserve"> dokumenter, samt navn og funktion på vedkommende der har </w:t>
-      </w:r>
-      <w:proofErr w:type="spellStart"/>
-      <w:r>
-        <w:rPr>
-          <w:rFonts w:cstheme="minorHAnsi"/>
-          <w:iCs/>
-        </w:rPr>
-        <w:t>reviewet</w:t>
-      </w:r>
-      <w:proofErr w:type="spellEnd"/>
-      <w:r>
-        <w:rPr>
-          <w:rFonts w:cstheme="minorHAnsi"/>
-          <w:iCs/>
-        </w:rPr>
-        <w:t xml:space="preserve"> dokumenterne. Dette er vigtigt for at hjælpe auditører, som kommer hos producenten og kontrollere kvalitetssikringssys</w:t>
+        <w:t>s dokumenter, samt navn og funktion på vedkommende der har reviewet dokumenterne. Dette er vigtigt for at hjælpe auditører, som kommer hos producenten og kontrollere kvalitetssikringssys</w:t>
       </w:r>
       <w:r>
         <w:rPr>
@@ -27097,39 +26650,7 @@
           <w:rFonts w:cstheme="minorHAnsi"/>
           <w:bCs/>
         </w:rPr>
-        <w:t xml:space="preserve">Arbejdsmiljø indebærer at der skal være bestemmelser for påklædning, </w:t>
-      </w:r>
-      <w:proofErr w:type="spellStart"/>
-      <w:r>
-        <w:rPr>
-          <w:rFonts w:cstheme="minorHAnsi"/>
-          <w:bCs/>
-        </w:rPr>
-        <w:t>health</w:t>
-      </w:r>
-      <w:proofErr w:type="spellEnd"/>
-      <w:r>
-        <w:rPr>
-          <w:rFonts w:cstheme="minorHAnsi"/>
-          <w:bCs/>
-        </w:rPr>
-        <w:t xml:space="preserve"> og </w:t>
-      </w:r>
-      <w:proofErr w:type="spellStart"/>
-      <w:r>
-        <w:rPr>
-          <w:rFonts w:cstheme="minorHAnsi"/>
-          <w:bCs/>
-        </w:rPr>
-        <w:t>cleanliness</w:t>
-      </w:r>
-      <w:proofErr w:type="spellEnd"/>
-      <w:r>
-        <w:rPr>
-          <w:rFonts w:cstheme="minorHAnsi"/>
-          <w:bCs/>
-        </w:rPr>
-        <w:t xml:space="preserve">, hvis dette kan have indvirkning på kvaliteten af produktet, samt påvirkning på personalets sikkerhed. </w:t>
+        <w:t xml:space="preserve">Arbejdsmiljø indebærer at der skal være bestemmelser for påklædning, health og cleanliness, hvis dette kan have indvirkning på kvaliteten af produktet, samt påvirkning på personalets sikkerhed. </w:t>
       </w:r>
     </w:p>
     <w:p>
@@ -27278,21 +26799,7 @@
         <w:rPr>
           <w:rFonts w:cstheme="minorHAnsi"/>
         </w:rPr>
-        <w:t xml:space="preserve">. Disse metoder skal demonstrere </w:t>
-      </w:r>
-      <w:proofErr w:type="spellStart"/>
-      <w:r>
-        <w:rPr>
-          <w:rFonts w:cstheme="minorHAnsi"/>
-        </w:rPr>
-        <w:t>formåen</w:t>
-      </w:r>
-      <w:proofErr w:type="spellEnd"/>
-      <w:r>
-        <w:rPr>
-          <w:rFonts w:cstheme="minorHAnsi"/>
-        </w:rPr>
-        <w:t xml:space="preserve"> af processen for at opnå planlagte resultater. Når planlagte resultater ikke er opnået, skal der korrigeres, hvor handlinger skal laves, for at sikre </w:t>
+        <w:t xml:space="preserve">. Disse metoder skal demonstrere formåen af processen for at opnå planlagte resultater. Når planlagte resultater ikke er opnået, skal der korrigeres, hvor handlinger skal laves, for at sikre </w:t>
       </w:r>
       <w:r>
         <w:rPr>
@@ -27641,36 +27148,14 @@
         <w:rPr>
           <w:rFonts w:cstheme="minorHAnsi"/>
         </w:rPr>
-        <w:t xml:space="preserve">skulle modstå en luftbåren ESD-transient på op til ±8 </w:t>
-      </w:r>
-      <w:proofErr w:type="spellStart"/>
-      <w:r>
-        <w:rPr>
-          <w:rFonts w:cstheme="minorHAnsi"/>
-        </w:rPr>
-        <w:t>kiloVolt</w:t>
-      </w:r>
-      <w:proofErr w:type="spellEnd"/>
-      <w:r>
-        <w:rPr>
-          <w:rFonts w:cstheme="minorHAnsi"/>
-        </w:rPr>
-        <w:t>, men dette krav er siden IEC 60601-1-2:2014 (4th Edition</w:t>
-      </w:r>
-      <w:r>
-        <w:rPr>
-          <w:rFonts w:cstheme="minorHAnsi"/>
-        </w:rPr>
-        <w:t xml:space="preserve">) blevet ændret til ±15 </w:t>
-      </w:r>
-      <w:proofErr w:type="spellStart"/>
-      <w:r>
-        <w:rPr>
-          <w:rFonts w:cstheme="minorHAnsi"/>
-        </w:rPr>
-        <w:t>kiloVolt</w:t>
-      </w:r>
-      <w:proofErr w:type="spellEnd"/>
+        <w:t>skulle modstå en luftbåren ESD-transient på op til ±8 kiloVolt, men dette krav er siden IEC 60601-1-2:2014 (4th Edition</w:t>
+      </w:r>
+      <w:r>
+        <w:rPr>
+          <w:rFonts w:cstheme="minorHAnsi"/>
+        </w:rPr>
+        <w:t>) blevet ændret til ±15 kiloVolt</w:t>
+      </w:r>
       <w:r>
         <w:rPr>
           <w:rFonts w:cstheme="minorHAnsi"/>
@@ -27746,21 +27231,7 @@
         <w:rPr>
           <w:rFonts w:cstheme="minorHAnsi"/>
         </w:rPr>
-        <w:t xml:space="preserve">es med en ±8 </w:t>
-      </w:r>
-      <w:proofErr w:type="spellStart"/>
-      <w:r>
-        <w:rPr>
-          <w:rFonts w:cstheme="minorHAnsi"/>
-        </w:rPr>
-        <w:t>kiloVolt</w:t>
-      </w:r>
-      <w:proofErr w:type="spellEnd"/>
-      <w:r>
-        <w:rPr>
-          <w:rFonts w:cstheme="minorHAnsi"/>
-        </w:rPr>
-        <w:t xml:space="preserve"> luftbåret </w:t>
+        <w:t xml:space="preserve">es med en ±8 kiloVolt luftbåret </w:t>
       </w:r>
       <w:r>
         <w:rPr>
@@ -27953,14 +27424,12 @@
           <w:rFonts w:cstheme="minorHAnsi"/>
         </w:rPr>
       </w:pPr>
-      <w:proofErr w:type="spellStart"/>
       <w:r>
         <w:rPr>
           <w:rFonts w:cstheme="minorHAnsi"/>
         </w:rPr>
         <w:t>Cytotoxicitet</w:t>
       </w:r>
-      <w:proofErr w:type="spellEnd"/>
     </w:p>
     <w:p>
       <w:pPr>
@@ -28019,21 +27488,12 @@
           <w:szCs w:val="20"/>
         </w:rPr>
       </w:pPr>
-      <w:proofErr w:type="spellStart"/>
       <w:r>
         <w:rPr>
           <w:rFonts w:cstheme="minorHAnsi"/>
           <w:szCs w:val="20"/>
         </w:rPr>
-        <w:t>Cytotoxicitet</w:t>
-      </w:r>
-      <w:proofErr w:type="spellEnd"/>
-      <w:r>
-        <w:rPr>
-          <w:rFonts w:cstheme="minorHAnsi"/>
-          <w:szCs w:val="20"/>
-        </w:rPr>
-        <w:t xml:space="preserve"> er en test for, om det anvendte materiale er giftigt for kroppens celler. Sensibilitet, er en test for at se om det anvendte materiale laver en allergisk reaktion på huden.  I</w:t>
+        <w:t>Cytotoxicitet er en test for, om det anvendte materiale er giftigt for kroppens celler. Sensibilitet, er en test for at se om det anvendte materiale laver en allergisk reaktion på huden.  I</w:t>
       </w:r>
       <w:r>
         <w:rPr>
@@ -28327,21 +27787,7 @@
         <w:rPr>
           <w:rFonts w:cstheme="minorHAnsi"/>
         </w:rPr>
-        <w:t xml:space="preserve"> klassificeres som klasse </w:t>
-      </w:r>
-      <w:proofErr w:type="spellStart"/>
-      <w:r>
-        <w:rPr>
-          <w:rFonts w:cstheme="minorHAnsi"/>
-        </w:rPr>
-        <w:t>IIa</w:t>
-      </w:r>
-      <w:proofErr w:type="spellEnd"/>
-      <w:r>
-        <w:rPr>
-          <w:rFonts w:cstheme="minorHAnsi"/>
-        </w:rPr>
-        <w:t xml:space="preserve">, er egen klinisk afprøvning ikke et krav. Klinisk evaluering bestående af kritisk evaluering af relevant videnskabelig litteratur og kritisk evaluering af eksisterende undersøgelser </w:t>
+        <w:t xml:space="preserve"> klassificeres som klasse IIa, er egen klinisk afprøvning ikke et krav. Klinisk evaluering bestående af kritisk evaluering af relevant videnskabelig litteratur og kritisk evaluering af eksisterende undersøgelser </w:t>
       </w:r>
       <w:r>
         <w:rPr>
@@ -29578,35 +29024,7 @@
         <w:rPr>
           <w:rFonts w:cstheme="minorHAnsi"/>
         </w:rPr>
-        <w:t>Producenten er forpligtiget til at monitorer feedback fra forbruger og internt i virksomheden. Feedbacken skal dokumenteres og evalueres. Hvis den aktuelle feedback medfører et problem, skal der laves en fejlrapport hvor fejlen, anbefalede handling, samt afvigelser fra gældende kravspecifikation, bliver beskrevet. Fejlrapporten kan medføre, at det er nødvendigt at lave en ”</w:t>
-      </w:r>
-      <w:proofErr w:type="spellStart"/>
-      <w:r>
-        <w:rPr>
-          <w:rFonts w:cstheme="minorHAnsi"/>
-        </w:rPr>
-        <w:t>change</w:t>
-      </w:r>
-      <w:proofErr w:type="spellEnd"/>
-      <w:r>
-        <w:rPr>
-          <w:rFonts w:cstheme="minorHAnsi"/>
-        </w:rPr>
-        <w:t xml:space="preserve"> </w:t>
-      </w:r>
-      <w:proofErr w:type="spellStart"/>
-      <w:r>
-        <w:rPr>
-          <w:rFonts w:cstheme="minorHAnsi"/>
-        </w:rPr>
-        <w:t>request</w:t>
-      </w:r>
-      <w:proofErr w:type="spellEnd"/>
-      <w:r>
-        <w:rPr>
-          <w:rFonts w:cstheme="minorHAnsi"/>
-        </w:rPr>
-        <w:t xml:space="preserve">”, som skal godkendes inden implementeringen.  I forbindelse med at producenten er forpligtet til at identificere hvilke modifikationer </w:t>
+        <w:t xml:space="preserve">Producenten er forpligtiget til at monitorer feedback fra forbruger og internt i virksomheden. Feedbacken skal dokumenteres og evalueres. Hvis den aktuelle feedback medfører et problem, skal der laves en fejlrapport hvor fejlen, anbefalede handling, samt afvigelser fra gældende kravspecifikation, bliver beskrevet. Fejlrapporten kan medføre, at det er nødvendigt at lave en ”change request”, som skal godkendes inden implementeringen.  I forbindelse med at producenten er forpligtet til at identificere hvilke modifikationer </w:t>
       </w:r>
       <w:r>
         <w:rPr>
@@ -29836,49 +29254,7 @@
         <w:rPr>
           <w:rFonts w:cstheme="minorHAnsi"/>
         </w:rPr>
-        <w:t>I forbindelse med opdatering eller ændring af et konfigurationselement, skal dette udelukkende ske på baggrund af en "</w:t>
-      </w:r>
-      <w:proofErr w:type="spellStart"/>
-      <w:r>
-        <w:rPr>
-          <w:rFonts w:cstheme="minorHAnsi"/>
-        </w:rPr>
-        <w:t>change</w:t>
-      </w:r>
-      <w:proofErr w:type="spellEnd"/>
-      <w:r>
-        <w:rPr>
-          <w:rFonts w:cstheme="minorHAnsi"/>
-        </w:rPr>
-        <w:t xml:space="preserve"> </w:t>
-      </w:r>
-      <w:proofErr w:type="spellStart"/>
-      <w:r>
-        <w:rPr>
-          <w:rFonts w:cstheme="minorHAnsi"/>
-        </w:rPr>
-        <w:t>request</w:t>
-      </w:r>
-      <w:proofErr w:type="spellEnd"/>
-      <w:r>
-        <w:rPr>
-          <w:rFonts w:cstheme="minorHAnsi"/>
-        </w:rPr>
-        <w:t xml:space="preserve">". Denne </w:t>
-      </w:r>
-      <w:proofErr w:type="spellStart"/>
-      <w:r>
-        <w:rPr>
-          <w:rFonts w:cstheme="minorHAnsi"/>
-        </w:rPr>
-        <w:t>request</w:t>
-      </w:r>
-      <w:proofErr w:type="spellEnd"/>
-      <w:r>
-        <w:rPr>
-          <w:rFonts w:cstheme="minorHAnsi"/>
-        </w:rPr>
-        <w:t xml:space="preserve"> skal desuden godkendes efter de etablerede processer inden dens ændringer kan implementeres. Når disse ændringer er implementeret skal der udføres de aktiviteter som er relevante på baggrund af ændringen, dette er fx at der skal laves test, samt risikohåndtering af både softwaren og Automatisk </w:t>
+        <w:t xml:space="preserve">I forbindelse med opdatering eller ændring af et konfigurationselement, skal dette udelukkende ske på baggrund af en "change request". Denne request skal desuden godkendes efter de etablerede processer inden dens ændringer kan implementeres. Når disse ændringer er implementeret skal der udføres de aktiviteter som er relevante på baggrund af ændringen, dette er fx at der skal laves test, samt risikohåndtering af både softwaren og Automatisk </w:t>
       </w:r>
       <w:r>
         <w:rPr>
@@ -29919,63 +29295,7 @@
         <w:rPr>
           <w:rFonts w:cstheme="minorHAnsi"/>
         </w:rPr>
-        <w:t>relationen mellem "</w:t>
-      </w:r>
-      <w:proofErr w:type="spellStart"/>
-      <w:r>
-        <w:rPr>
-          <w:rFonts w:cstheme="minorHAnsi"/>
-        </w:rPr>
-        <w:t>change</w:t>
-      </w:r>
-      <w:proofErr w:type="spellEnd"/>
-      <w:r>
-        <w:rPr>
-          <w:rFonts w:cstheme="minorHAnsi"/>
-        </w:rPr>
-        <w:t xml:space="preserve"> </w:t>
-      </w:r>
-      <w:proofErr w:type="spellStart"/>
-      <w:r>
-        <w:rPr>
-          <w:rFonts w:cstheme="minorHAnsi"/>
-        </w:rPr>
-        <w:t>request</w:t>
-      </w:r>
-      <w:proofErr w:type="spellEnd"/>
-      <w:r>
-        <w:rPr>
-          <w:rFonts w:cstheme="minorHAnsi"/>
-        </w:rPr>
-        <w:t>", relevant fejlrapport og godkendelse af "</w:t>
-      </w:r>
-      <w:proofErr w:type="spellStart"/>
-      <w:r>
-        <w:rPr>
-          <w:rFonts w:cstheme="minorHAnsi"/>
-        </w:rPr>
-        <w:t>change</w:t>
-      </w:r>
-      <w:proofErr w:type="spellEnd"/>
-      <w:r>
-        <w:rPr>
-          <w:rFonts w:cstheme="minorHAnsi"/>
-        </w:rPr>
-        <w:t xml:space="preserve"> </w:t>
-      </w:r>
-      <w:proofErr w:type="spellStart"/>
-      <w:r>
-        <w:rPr>
-          <w:rFonts w:cstheme="minorHAnsi"/>
-        </w:rPr>
-        <w:t>request</w:t>
-      </w:r>
-      <w:proofErr w:type="spellEnd"/>
-      <w:r>
-        <w:rPr>
-          <w:rFonts w:cstheme="minorHAnsi"/>
-        </w:rPr>
-        <w:t>"</w:t>
+        <w:t>relationen mellem "change request", relevant fejlrapport og godkendelse af "change request"</w:t>
       </w:r>
       <w:r>
         <w:rPr>
@@ -30252,35 +29572,7 @@
         <w:rPr>
           <w:rFonts w:cstheme="minorHAnsi"/>
         </w:rPr>
-        <w:t xml:space="preserve"> adresseret, samt om "</w:t>
-      </w:r>
-      <w:proofErr w:type="spellStart"/>
-      <w:r>
-        <w:rPr>
-          <w:rFonts w:cstheme="minorHAnsi"/>
-        </w:rPr>
-        <w:t>change</w:t>
-      </w:r>
-      <w:proofErr w:type="spellEnd"/>
-      <w:r>
-        <w:rPr>
-          <w:rFonts w:cstheme="minorHAnsi"/>
-        </w:rPr>
-        <w:t xml:space="preserve"> </w:t>
-      </w:r>
-      <w:proofErr w:type="spellStart"/>
-      <w:r>
-        <w:rPr>
-          <w:rFonts w:cstheme="minorHAnsi"/>
-        </w:rPr>
-        <w:t>request</w:t>
-      </w:r>
-      <w:proofErr w:type="spellEnd"/>
-      <w:r>
-        <w:rPr>
-          <w:rFonts w:cstheme="minorHAnsi"/>
-        </w:rPr>
-        <w:t>" er blevet udarbejdet og implementeret i softwaren. Slutteligt skal det bestemmes om løsningen har tilføjet nye fejl i softwaren.</w:t>
+        <w:t xml:space="preserve"> adresseret, samt om "change request" er blevet udarbejdet og implementeret i softwaren. Slutteligt skal det bestemmes om løsningen har tilføjet nye fejl i softwaren.</w:t>
       </w:r>
     </w:p>
     <w:p>
@@ -30446,27 +29738,7 @@
           <w:szCs w:val="20"/>
           <w:lang w:val="en-US"/>
         </w:rPr>
-        <w:t xml:space="preserve">ce Directive 93/42/EØF, </w:t>
-      </w:r>
-      <w:proofErr w:type="spellStart"/>
-      <w:r>
-        <w:rPr>
-          <w:rFonts w:cstheme="minorHAnsi"/>
-          <w:sz w:val="20"/>
-          <w:szCs w:val="20"/>
-          <w:lang w:val="en-US"/>
-        </w:rPr>
-        <w:t>Oktober</w:t>
-      </w:r>
-      <w:proofErr w:type="spellEnd"/>
-      <w:r>
-        <w:rPr>
-          <w:rFonts w:cstheme="minorHAnsi"/>
-          <w:sz w:val="20"/>
-          <w:szCs w:val="20"/>
-          <w:lang w:val="en-US"/>
-        </w:rPr>
-        <w:t xml:space="preserve"> </w:t>
+        <w:t xml:space="preserve">ce Directive 93/42/EØF, Oktober </w:t>
       </w:r>
       <w:r>
         <w:rPr>
@@ -30504,25 +29776,7 @@
           <w:sz w:val="20"/>
           <w:szCs w:val="20"/>
         </w:rPr>
-        <w:t xml:space="preserve">(2) </w:t>
-      </w:r>
-      <w:proofErr w:type="spellStart"/>
-      <w:r>
-        <w:rPr>
-          <w:rFonts w:cstheme="minorHAnsi"/>
-          <w:sz w:val="20"/>
-          <w:szCs w:val="20"/>
-        </w:rPr>
-        <w:t>Europa-palamentets</w:t>
-      </w:r>
-      <w:proofErr w:type="spellEnd"/>
-      <w:r>
-        <w:rPr>
-          <w:rFonts w:cstheme="minorHAnsi"/>
-          <w:sz w:val="20"/>
-          <w:szCs w:val="20"/>
-        </w:rPr>
-        <w:t xml:space="preserve"> og rådets direktiv. Maskindirektivet 2006/42/EF. 9.juli 2006.</w:t>
+        <w:t>(2) Europa-palamentets og rådets direktiv. Maskindirektivet 2006/42/EF. 9.juli 2006.</w:t>
       </w:r>
     </w:p>
     <w:p>
@@ -30715,9 +29969,8 @@
           <w:szCs w:val="20"/>
           <w:lang w:val="en-US"/>
         </w:rPr>
-        <w:t xml:space="preserve">(6) Danish Standards Foundation. DS/EN ISO 14971. Medical devices – Application of risk management to medical devices, 6. </w:t>
-      </w:r>
-      <w:proofErr w:type="spellStart"/>
+        <w:t xml:space="preserve">(6) Danish Standards Foundation. DS/EN ISO 14971. Medical devices – Application of risk management to medical devices, 6. udgave edition, 21. </w:t>
+      </w:r>
       <w:r>
         <w:rPr>
           <w:rFonts w:cstheme="minorHAnsi"/>
@@ -30725,9 +29978,8 @@
           <w:szCs w:val="20"/>
           <w:lang w:val="en-US"/>
         </w:rPr>
-        <w:t>udgave</w:t>
-      </w:r>
-      <w:proofErr w:type="spellEnd"/>
+        <w:t>d</w:t>
+      </w:r>
       <w:r>
         <w:rPr>
           <w:rFonts w:cstheme="minorHAnsi"/>
@@ -30735,36 +29987,7 @@
           <w:szCs w:val="20"/>
           <w:lang w:val="en-US"/>
         </w:rPr>
-        <w:t xml:space="preserve"> edition, 21. </w:t>
-      </w:r>
-      <w:proofErr w:type="spellStart"/>
-      <w:r>
-        <w:rPr>
-          <w:rFonts w:cstheme="minorHAnsi"/>
-          <w:sz w:val="20"/>
-          <w:szCs w:val="20"/>
-          <w:lang w:val="en-US"/>
-        </w:rPr>
-        <w:t>d</w:t>
-      </w:r>
-      <w:r>
-        <w:rPr>
-          <w:rFonts w:cstheme="minorHAnsi"/>
-          <w:sz w:val="20"/>
-          <w:szCs w:val="20"/>
-          <w:lang w:val="en-US"/>
-        </w:rPr>
-        <w:t>ecember</w:t>
-      </w:r>
-      <w:proofErr w:type="spellEnd"/>
-      <w:r>
-        <w:rPr>
-          <w:rFonts w:cstheme="minorHAnsi"/>
-          <w:sz w:val="20"/>
-          <w:szCs w:val="20"/>
-          <w:lang w:val="en-US"/>
-        </w:rPr>
-        <w:t xml:space="preserve"> 2012.</w:t>
+        <w:t>ecember 2012.</w:t>
       </w:r>
     </w:p>
     <w:p>
@@ -31018,73 +30241,7 @@
           <w:szCs w:val="20"/>
           <w:lang w:val="en-US"/>
         </w:rPr>
-        <w:t xml:space="preserve">Victor H. </w:t>
-      </w:r>
-      <w:proofErr w:type="spellStart"/>
-      <w:r>
-        <w:rPr>
-          <w:rFonts w:cstheme="minorHAnsi"/>
-          <w:color w:val="000000"/>
-          <w:sz w:val="20"/>
-          <w:szCs w:val="20"/>
-          <w:lang w:val="en-US"/>
-        </w:rPr>
-        <w:t>Kee</w:t>
-      </w:r>
-      <w:proofErr w:type="spellEnd"/>
-      <w:r>
-        <w:rPr>
-          <w:rFonts w:cstheme="minorHAnsi"/>
-          <w:color w:val="000000"/>
-          <w:sz w:val="20"/>
-          <w:szCs w:val="20"/>
-          <w:lang w:val="en-US"/>
-        </w:rPr>
-        <w:t xml:space="preserve">, </w:t>
-      </w:r>
-      <w:proofErr w:type="spellStart"/>
-      <w:r>
-        <w:rPr>
-          <w:rFonts w:cstheme="minorHAnsi"/>
-          <w:color w:val="000000"/>
-          <w:sz w:val="20"/>
-          <w:szCs w:val="20"/>
-          <w:lang w:val="en-US"/>
-        </w:rPr>
-        <w:t>P.Eng</w:t>
-      </w:r>
-      <w:proofErr w:type="spellEnd"/>
-      <w:r>
-        <w:rPr>
-          <w:rFonts w:cstheme="minorHAnsi"/>
-          <w:color w:val="000000"/>
-          <w:sz w:val="20"/>
-          <w:szCs w:val="20"/>
-          <w:lang w:val="en-US"/>
-        </w:rPr>
-        <w:t xml:space="preserve"> </w:t>
-      </w:r>
-      <w:proofErr w:type="spellStart"/>
-      <w:r>
-        <w:rPr>
-          <w:rFonts w:cstheme="minorHAnsi"/>
-          <w:color w:val="000000"/>
-          <w:sz w:val="20"/>
-          <w:szCs w:val="20"/>
-          <w:lang w:val="en-US"/>
-        </w:rPr>
-        <w:t>Ultratech</w:t>
-      </w:r>
-      <w:proofErr w:type="spellEnd"/>
-      <w:r>
-        <w:rPr>
-          <w:rFonts w:cstheme="minorHAnsi"/>
-          <w:color w:val="000000"/>
-          <w:sz w:val="20"/>
-          <w:szCs w:val="20"/>
-          <w:lang w:val="en-US"/>
-        </w:rPr>
-        <w:t xml:space="preserve"> Engineering Labs Inc. EMC Requirements for Medical Devices, May 2014. </w:t>
+        <w:t xml:space="preserve">Victor H. Kee, P.Eng Ultratech Engineering Labs Inc. EMC Requirements for Medical Devices, May 2014. </w:t>
       </w:r>
       <w:r>
         <w:rPr>
@@ -31145,47 +30302,7 @@
           <w:sz w:val="20"/>
           <w:szCs w:val="20"/>
         </w:rPr>
-        <w:t xml:space="preserve">(11) undervisningsmateriale fra Samuel Alberg Thrysøes fag, STTDMD-02 Design of </w:t>
-      </w:r>
-      <w:proofErr w:type="spellStart"/>
-      <w:r>
-        <w:rPr>
-          <w:rFonts w:cstheme="minorHAnsi"/>
-          <w:color w:val="000000"/>
-          <w:sz w:val="20"/>
-          <w:szCs w:val="20"/>
-        </w:rPr>
-        <w:t>medical</w:t>
-      </w:r>
-      <w:proofErr w:type="spellEnd"/>
-      <w:r>
-        <w:rPr>
-          <w:rFonts w:cstheme="minorHAnsi"/>
-          <w:color w:val="000000"/>
-          <w:sz w:val="20"/>
-          <w:szCs w:val="20"/>
-        </w:rPr>
-        <w:t xml:space="preserve"> </w:t>
-      </w:r>
-      <w:proofErr w:type="spellStart"/>
-      <w:r>
-        <w:rPr>
-          <w:rFonts w:cstheme="minorHAnsi"/>
-          <w:color w:val="000000"/>
-          <w:sz w:val="20"/>
-          <w:szCs w:val="20"/>
-        </w:rPr>
-        <w:t>devices</w:t>
-      </w:r>
-      <w:proofErr w:type="spellEnd"/>
-      <w:r>
-        <w:rPr>
-          <w:rFonts w:cstheme="minorHAnsi"/>
-          <w:color w:val="000000"/>
-          <w:sz w:val="20"/>
-          <w:szCs w:val="20"/>
-        </w:rPr>
-        <w:t xml:space="preserve">. </w:t>
+        <w:t xml:space="preserve">(11) undervisningsmateriale fra Samuel Alberg Thrysøes fag, STTDMD-02 Design of medical devices. </w:t>
       </w:r>
     </w:p>
     <w:p>
@@ -31405,25 +30522,7 @@
           <w:sz w:val="20"/>
           <w:szCs w:val="20"/>
         </w:rPr>
-        <w:t xml:space="preserve">(15) </w:t>
-      </w:r>
-      <w:proofErr w:type="spellStart"/>
-      <w:r>
-        <w:rPr>
-          <w:rFonts w:cstheme="minorHAnsi"/>
-          <w:sz w:val="20"/>
-          <w:szCs w:val="20"/>
-        </w:rPr>
-        <w:t>Ishikawa</w:t>
-      </w:r>
-      <w:proofErr w:type="spellEnd"/>
-      <w:r>
-        <w:rPr>
-          <w:rFonts w:cstheme="minorHAnsi"/>
-          <w:sz w:val="20"/>
-          <w:szCs w:val="20"/>
-        </w:rPr>
-        <w:t xml:space="preserve"> diagram. URL. </w:t>
+        <w:t xml:space="preserve">(15) Ishikawa diagram. URL. </w:t>
       </w:r>
       <w:hyperlink r:id="rId16" w:history="1">
         <w:r>
@@ -31641,7 +30740,7 @@
           <w:rPr>
             <w:noProof/>
           </w:rPr>
-          <w:t>17</w:t>
+          <w:t>23</w:t>
         </w:r>
         <w:r>
           <w:fldChar w:fldCharType="end"/>
@@ -36623,7 +35722,7 @@
 </file>
 
 <file path=customXml/itemProps1.xml><?xml version="1.0" encoding="utf-8"?>
-<ds:datastoreItem xmlns:ds="http://schemas.openxmlformats.org/officeDocument/2006/customXml" ds:itemID="{2B1D794D-F5A7-4525-AF1A-E7B85EB83469}">
+<ds:datastoreItem xmlns:ds="http://schemas.openxmlformats.org/officeDocument/2006/customXml" ds:itemID="{E911282E-BF30-495F-867F-A10DEC5619E8}">
   <ds:schemaRefs>
     <ds:schemaRef ds:uri="http://schemas.openxmlformats.org/officeDocument/2006/bibliography"/>
   </ds:schemaRefs>

</xml_diff>